<commit_message>
Reviewed Blockchain report and made adjustments.
</commit_message>
<xml_diff>
--- a/IT Technologies/Blockchain and Crypto currencies Sam Mennen.docx
+++ b/IT Technologies/Blockchain and Crypto currencies Sam Mennen.docx
@@ -289,7 +289,13 @@
         </w:rPr>
       </w:pPr>
       <w:r>
-        <w:t>What technological developments make is possible?</w:t>
+        <w:t>What technological developments make i</w:t>
+      </w:r>
+      <w:r>
+        <w:t>t</w:t>
+      </w:r>
+      <w:r>
+        <w:t xml:space="preserve"> possible?</w:t>
       </w:r>
     </w:p>
     <w:p>
@@ -308,7 +314,7 @@
           <w:i w:val="0"/>
           <w:iCs w:val="0"/>
         </w:rPr>
-        <w:t xml:space="preserve">Blockchain can be considered a family of technologies used to maintain a digital leger. Encapsulating the findings of </w:t>
+        <w:t xml:space="preserve">Blockchain can be considered a family of technologies used to maintain a digital leger. </w:t>
       </w:r>
       <w:proofErr w:type="spellStart"/>
       <w:r>
@@ -345,13 +351,20 @@
           <w:rFonts w:asciiTheme="minorHAnsi" w:hAnsiTheme="minorHAnsi" w:cstheme="minorHAnsi"/>
           <w:color w:val="404040" w:themeColor="text1" w:themeTint="BF"/>
         </w:rPr>
-        <w:t>, since the 1960s</w:t>
+        <w:t xml:space="preserve"> have discussed that </w:t>
       </w:r>
       <w:r>
         <w:rPr>
           <w:rFonts w:asciiTheme="minorHAnsi" w:hAnsiTheme="minorHAnsi" w:cstheme="minorHAnsi"/>
           <w:color w:val="404040" w:themeColor="text1" w:themeTint="BF"/>
         </w:rPr>
+        <w:t>since the 1960s</w:t>
+      </w:r>
+      <w:r>
+        <w:rPr>
+          <w:rFonts w:asciiTheme="minorHAnsi" w:hAnsiTheme="minorHAnsi" w:cstheme="minorHAnsi"/>
+          <w:color w:val="404040" w:themeColor="text1" w:themeTint="BF"/>
+        </w:rPr>
         <w:t>,</w:t>
       </w:r>
       <w:r>
@@ -359,13 +372,27 @@
           <w:rFonts w:asciiTheme="minorHAnsi" w:hAnsiTheme="minorHAnsi" w:cstheme="minorHAnsi"/>
           <w:color w:val="404040" w:themeColor="text1" w:themeTint="BF"/>
         </w:rPr>
-        <w:t xml:space="preserve"> databases were centralised entities and often require</w:t>
+        <w:t xml:space="preserve"> databases </w:t>
       </w:r>
       <w:r>
         <w:rPr>
           <w:rFonts w:asciiTheme="minorHAnsi" w:hAnsiTheme="minorHAnsi" w:cstheme="minorHAnsi"/>
           <w:color w:val="404040" w:themeColor="text1" w:themeTint="BF"/>
         </w:rPr>
+        <w:t>were typically</w:t>
+      </w:r>
+      <w:r>
+        <w:rPr>
+          <w:rFonts w:asciiTheme="minorHAnsi" w:hAnsiTheme="minorHAnsi" w:cstheme="minorHAnsi"/>
+          <w:color w:val="404040" w:themeColor="text1" w:themeTint="BF"/>
+        </w:rPr>
+        <w:t xml:space="preserve"> centralised entities and often require</w:t>
+      </w:r>
+      <w:r>
+        <w:rPr>
+          <w:rFonts w:asciiTheme="minorHAnsi" w:hAnsiTheme="minorHAnsi" w:cstheme="minorHAnsi"/>
+          <w:color w:val="404040" w:themeColor="text1" w:themeTint="BF"/>
+        </w:rPr>
         <w:t>d</w:t>
       </w:r>
       <w:r>
@@ -396,7 +423,28 @@
           <w:rFonts w:asciiTheme="minorHAnsi" w:hAnsiTheme="minorHAnsi" w:cstheme="minorHAnsi"/>
           <w:color w:val="404040" w:themeColor="text1" w:themeTint="BF"/>
         </w:rPr>
-        <w:t xml:space="preserve"> and Hilary further state that there is an over-optimism towards blockchain in regard to these issues and blockchains still suffer from bugs and security breaches.  </w:t>
+        <w:t xml:space="preserve"> and Hilary state that there is an over-optimism towards blockchain in regard to these issues and blockchains still </w:t>
+      </w:r>
+      <w:r>
+        <w:rPr>
+          <w:rFonts w:asciiTheme="minorHAnsi" w:hAnsiTheme="minorHAnsi" w:cstheme="minorHAnsi"/>
+          <w:color w:val="404040" w:themeColor="text1" w:themeTint="BF"/>
+        </w:rPr>
+        <w:t xml:space="preserve">are still at risk </w:t>
+      </w:r>
+      <w:r>
+        <w:rPr>
+          <w:rFonts w:asciiTheme="minorHAnsi" w:hAnsiTheme="minorHAnsi" w:cstheme="minorHAnsi"/>
+          <w:color w:val="404040" w:themeColor="text1" w:themeTint="BF"/>
+        </w:rPr>
+        <w:t>from bugs and security breaches</w:t>
+      </w:r>
+      <w:r>
+        <w:rPr>
+          <w:rFonts w:asciiTheme="minorHAnsi" w:hAnsiTheme="minorHAnsi" w:cstheme="minorHAnsi"/>
+          <w:color w:val="404040" w:themeColor="text1" w:themeTint="BF"/>
+        </w:rPr>
+        <w:t>.</w:t>
       </w:r>
     </w:p>
     <w:p>
@@ -411,30 +459,21 @@
     </w:p>
     <w:p>
       <w:pPr>
-        <w:pStyle w:val="Heading2"/>
+        <w:rPr>
+          <w:rFonts w:asciiTheme="minorHAnsi" w:hAnsiTheme="minorHAnsi" w:cstheme="minorHAnsi"/>
+          <w:color w:val="000000"/>
+          <w:shd w:val="clear" w:color="auto" w:fill="FFFFFF"/>
+        </w:rPr>
+      </w:pPr>
+      <w:r>
         <w:rPr>
           <w:rStyle w:val="QuoteChar"/>
-          <w:rFonts w:ascii="Times New Roman" w:hAnsi="Times New Roman" w:cs="Times New Roman"/>
-          <w:b/>
-          <w:bCs/>
+          <w:rFonts w:asciiTheme="minorHAnsi" w:hAnsiTheme="minorHAnsi" w:cstheme="minorHAnsi"/>
           <w:i w:val="0"/>
           <w:iCs w:val="0"/>
-          <w:strike/>
-          <w:color w:val="auto"/>
-        </w:rPr>
-      </w:pPr>
-      <w:r>
-        <w:t>What technological developments make is possible?</w:t>
-      </w:r>
-    </w:p>
-    <w:p>
-      <w:pPr>
-        <w:rPr>
-          <w:rFonts w:asciiTheme="minorHAnsi" w:hAnsiTheme="minorHAnsi" w:cstheme="minorHAnsi"/>
-          <w:color w:val="000000"/>
-          <w:shd w:val="clear" w:color="auto" w:fill="FFFFFF"/>
-        </w:rPr>
-      </w:pPr>
+        </w:rPr>
+        <w:t>Blockchain</w:t>
+      </w:r>
       <w:r>
         <w:rPr>
           <w:rStyle w:val="QuoteChar"/>
@@ -442,7 +481,7 @@
           <w:i w:val="0"/>
           <w:iCs w:val="0"/>
         </w:rPr>
-        <w:t>Blockchain</w:t>
+        <w:t xml:space="preserve">s are generally open-source and </w:t>
       </w:r>
       <w:r>
         <w:rPr>
@@ -451,7 +490,7 @@
           <w:i w:val="0"/>
           <w:iCs w:val="0"/>
         </w:rPr>
-        <w:t xml:space="preserve">s are generally open-source and </w:t>
+        <w:t>participation from its users and is democratic</w:t>
       </w:r>
       <w:r>
         <w:rPr>
@@ -460,7 +499,7 @@
           <w:i w:val="0"/>
           <w:iCs w:val="0"/>
         </w:rPr>
-        <w:t>participation from its users and is democratic</w:t>
+        <w:t>,</w:t>
       </w:r>
       <w:r>
         <w:rPr>
@@ -469,7 +508,7 @@
           <w:i w:val="0"/>
           <w:iCs w:val="0"/>
         </w:rPr>
-        <w:t>,</w:t>
+        <w:t xml:space="preserve"> </w:t>
       </w:r>
       <w:r>
         <w:rPr>
@@ -478,7 +517,7 @@
           <w:i w:val="0"/>
           <w:iCs w:val="0"/>
         </w:rPr>
-        <w:t xml:space="preserve"> </w:t>
+        <w:t>p</w:t>
       </w:r>
       <w:r>
         <w:rPr>
@@ -487,7 +526,7 @@
           <w:i w:val="0"/>
           <w:iCs w:val="0"/>
         </w:rPr>
-        <w:t>p</w:t>
+        <w:t xml:space="preserve">rovided that 51% of users accept changes </w:t>
       </w:r>
       <w:r>
         <w:rPr>
@@ -496,7 +535,7 @@
           <w:i w:val="0"/>
           <w:iCs w:val="0"/>
         </w:rPr>
-        <w:t xml:space="preserve">rovided that 51% of users accept changes </w:t>
+        <w:t xml:space="preserve">in the source code </w:t>
       </w:r>
       <w:r>
         <w:rPr>
@@ -505,7 +544,7 @@
           <w:i w:val="0"/>
           <w:iCs w:val="0"/>
         </w:rPr>
-        <w:t xml:space="preserve">in the source code </w:t>
+        <w:t>and allow them to be implemented</w:t>
       </w:r>
       <w:r>
         <w:rPr>
@@ -514,7 +553,23 @@
           <w:i w:val="0"/>
           <w:iCs w:val="0"/>
         </w:rPr>
-        <w:t>and allow them to be implemented</w:t>
+        <w:t xml:space="preserve">. The computing power required is referred to as </w:t>
+      </w:r>
+      <w:proofErr w:type="spellStart"/>
+      <w:r>
+        <w:rPr>
+          <w:rStyle w:val="QuoteChar"/>
+          <w:rFonts w:asciiTheme="minorHAnsi" w:hAnsiTheme="minorHAnsi" w:cstheme="minorHAnsi"/>
+        </w:rPr>
+        <w:t>hashrate</w:t>
+      </w:r>
+      <w:proofErr w:type="spellEnd"/>
+      <w:r>
+        <w:rPr>
+          <w:rStyle w:val="QuoteChar"/>
+          <w:rFonts w:asciiTheme="minorHAnsi" w:hAnsiTheme="minorHAnsi" w:cstheme="minorHAnsi"/>
+        </w:rPr>
+        <w:t xml:space="preserve"> </w:t>
       </w:r>
       <w:r>
         <w:rPr>
@@ -523,17 +578,8 @@
           <w:i w:val="0"/>
           <w:iCs w:val="0"/>
         </w:rPr>
-        <w:t xml:space="preserve">. The computing power required is referred to as </w:t>
-      </w:r>
-      <w:proofErr w:type="spellStart"/>
-      <w:r>
-        <w:rPr>
-          <w:rStyle w:val="QuoteChar"/>
-          <w:rFonts w:asciiTheme="minorHAnsi" w:hAnsiTheme="minorHAnsi" w:cstheme="minorHAnsi"/>
-        </w:rPr>
-        <w:t>hashrate</w:t>
-      </w:r>
-      <w:proofErr w:type="spellEnd"/>
+        <w:t>and is</w:t>
+      </w:r>
       <w:r>
         <w:rPr>
           <w:rStyle w:val="QuoteChar"/>
@@ -548,14 +594,14 @@
           <w:i w:val="0"/>
           <w:iCs w:val="0"/>
         </w:rPr>
-        <w:t>and is</w:t>
+        <w:t xml:space="preserve">based on the cryptographic method of demonstrating </w:t>
       </w:r>
       <w:r>
         <w:rPr>
           <w:rStyle w:val="QuoteChar"/>
           <w:rFonts w:asciiTheme="minorHAnsi" w:hAnsiTheme="minorHAnsi" w:cstheme="minorHAnsi"/>
         </w:rPr>
-        <w:t xml:space="preserve"> </w:t>
+        <w:t>proof-of-work</w:t>
       </w:r>
       <w:r>
         <w:rPr>
@@ -564,14 +610,7 @@
           <w:i w:val="0"/>
           <w:iCs w:val="0"/>
         </w:rPr>
-        <w:t xml:space="preserve">based on the cryptographic method of demonstrating </w:t>
-      </w:r>
-      <w:r>
-        <w:rPr>
-          <w:rStyle w:val="QuoteChar"/>
-          <w:rFonts w:asciiTheme="minorHAnsi" w:hAnsiTheme="minorHAnsi" w:cstheme="minorHAnsi"/>
-        </w:rPr>
-        <w:t>proof-of-work</w:t>
+        <w:t xml:space="preserve">. </w:t>
       </w:r>
       <w:r>
         <w:rPr>
@@ -580,7 +619,7 @@
           <w:i w:val="0"/>
           <w:iCs w:val="0"/>
         </w:rPr>
-        <w:t xml:space="preserve">. </w:t>
+        <w:t>This has not prevented</w:t>
       </w:r>
       <w:r>
         <w:rPr>
@@ -589,7 +628,7 @@
           <w:i w:val="0"/>
           <w:iCs w:val="0"/>
         </w:rPr>
-        <w:t>This has not prevented</w:t>
+        <w:t xml:space="preserve"> </w:t>
       </w:r>
       <w:r>
         <w:rPr>
@@ -598,7 +637,7 @@
           <w:i w:val="0"/>
           <w:iCs w:val="0"/>
         </w:rPr>
-        <w:t xml:space="preserve"> </w:t>
+        <w:t>B</w:t>
       </w:r>
       <w:r>
         <w:rPr>
@@ -607,15 +646,6 @@
           <w:i w:val="0"/>
           <w:iCs w:val="0"/>
         </w:rPr>
-        <w:t>B</w:t>
-      </w:r>
-      <w:r>
-        <w:rPr>
-          <w:rStyle w:val="QuoteChar"/>
-          <w:rFonts w:asciiTheme="minorHAnsi" w:hAnsiTheme="minorHAnsi" w:cstheme="minorHAnsi"/>
-          <w:i w:val="0"/>
-          <w:iCs w:val="0"/>
-        </w:rPr>
         <w:t xml:space="preserve">itcoin from facing the threat of a 51% attack in the past. Blockchain sceptic </w:t>
       </w:r>
       <w:r>
@@ -928,16 +958,7 @@
           <w:color w:val="000000"/>
           <w:shd w:val="clear" w:color="auto" w:fill="FFFFFF"/>
         </w:rPr>
-        <w:t xml:space="preserve"> which enable designated stakeholders to influence development through a voting </w:t>
-      </w:r>
-      <w:r>
-        <w:rPr>
-          <w:rFonts w:asciiTheme="minorHAnsi" w:hAnsiTheme="minorHAnsi" w:cstheme="minorHAnsi"/>
-          <w:color w:val="000000"/>
-          <w:shd w:val="clear" w:color="auto" w:fill="FFFFFF"/>
-        </w:rPr>
-        <w:lastRenderedPageBreak/>
-        <w:t>system</w:t>
+        <w:t xml:space="preserve"> which enable designated stakeholders to influence development through a voting system</w:t>
       </w:r>
       <w:r>
         <w:rPr>
@@ -1626,11 +1647,7 @@
         <w:t>,</w:t>
       </w:r>
       <w:r>
-        <w:t xml:space="preserve"> minimising political prosecution </w:t>
-      </w:r>
-      <w:r>
-        <w:lastRenderedPageBreak/>
-        <w:t>and help legitimise election results in a turbulent political climate.</w:t>
+        <w:t xml:space="preserve"> minimising political prosecution and help legitimise election results in a turbulent political climate.</w:t>
       </w:r>
       <w:r>
         <w:t xml:space="preserve"> </w:t>
@@ -1645,6 +1662,7 @@
         <w:pStyle w:val="Heading2"/>
       </w:pPr>
       <w:r>
+        <w:lastRenderedPageBreak/>
         <w:t>Will this create, replace current jobs or technologies?</w:t>
       </w:r>
     </w:p>
@@ -2911,8 +2929,8 @@
       </w:pPr>
     </w:p>
     <w:sectPr>
-      <w:footerReference w:type="even" r:id="rId7"/>
-      <w:footerReference w:type="default" r:id="rId8"/>
+      <w:footerReference w:type="even" r:id="rId8"/>
+      <w:footerReference w:type="default" r:id="rId9"/>
       <w:pgSz w:w="12240" w:h="15840"/>
       <w:pgMar w:top="1440" w:right="1440" w:bottom="1440" w:left="1440" w:header="708" w:footer="708" w:gutter="0"/>
       <w:cols w:space="708"/>
@@ -3062,7 +3080,7 @@
       <mc:AlternateContent>
         <mc:Choice Requires="wpg">
           <w:drawing>
-            <wp:anchor distT="0" distB="0" distL="114300" distR="114300" simplePos="0" relativeHeight="251659264" behindDoc="0" locked="0" layoutInCell="1" allowOverlap="1" wp14:anchorId="1F6EFF2D" wp14:editId="00401474">
+            <wp:anchor distT="0" distB="0" distL="114300" distR="114300" simplePos="0" relativeHeight="251659264" behindDoc="0" locked="0" layoutInCell="1" allowOverlap="1" wp14:anchorId="1F6EFF2D" wp14:editId="1926C2A5">
               <wp:simplePos x="0" y="0"/>
               <wp:positionH relativeFrom="page">
                 <wp:align>left</wp:align>
@@ -3373,6 +3391,315 @@
     </w:p>
   </w:footnote>
 </w:footnotes>
+</file>
+
+<file path=word/numbering.xml><?xml version="1.0" encoding="utf-8"?>
+<w:numbering xmlns:wpc="http://schemas.microsoft.com/office/word/2010/wordprocessingCanvas" xmlns:cx="http://schemas.microsoft.com/office/drawing/2014/chartex" xmlns:cx1="http://schemas.microsoft.com/office/drawing/2015/9/8/chartex" xmlns:cx2="http://schemas.microsoft.com/office/drawing/2015/10/21/chartex" xmlns:cx3="http://schemas.microsoft.com/office/drawing/2016/5/9/chartex" xmlns:cx4="http://schemas.microsoft.com/office/drawing/2016/5/10/chartex" xmlns:cx5="http://schemas.microsoft.com/office/drawing/2016/5/11/chartex" xmlns:cx6="http://schemas.microsoft.com/office/drawing/2016/5/12/chartex" xmlns:cx7="http://schemas.microsoft.com/office/drawing/2016/5/13/chartex" xmlns:cx8="http://schemas.microsoft.com/office/drawing/2016/5/14/chartex" xmlns:mc="http://schemas.openxmlformats.org/markup-compatibility/2006" xmlns:aink="http://schemas.microsoft.com/office/drawing/2016/ink" xmlns:am3d="http://schemas.microsoft.com/office/drawing/2017/model3d" xmlns:o="urn:schemas-microsoft-com:office:office" xmlns:r="http://schemas.openxmlformats.org/officeDocument/2006/relationships" xmlns:m="http://schemas.openxmlformats.org/officeDocument/2006/math" xmlns:v="urn:schemas-microsoft-com:vml" xmlns:wp14="http://schemas.microsoft.com/office/word/2010/wordprocessingDrawing" xmlns:wp="http://schemas.openxmlformats.org/drawingml/2006/wordprocessingDrawing" xmlns:w10="urn:schemas-microsoft-com:office:word" xmlns:w="http://schemas.openxmlformats.org/wordprocessingml/2006/main" xmlns:w14="http://schemas.microsoft.com/office/word/2010/wordml" xmlns:w15="http://schemas.microsoft.com/office/word/2012/wordml" xmlns:w16cex="http://schemas.microsoft.com/office/word/2018/wordml/cex" xmlns:w16cid="http://schemas.microsoft.com/office/word/2016/wordml/cid" xmlns:w16="http://schemas.microsoft.com/office/word/2018/wordml" xmlns:w16se="http://schemas.microsoft.com/office/word/2015/wordml/symex" xmlns:wpg="http://schemas.microsoft.com/office/word/2010/wordprocessingGroup" xmlns:wpi="http://schemas.microsoft.com/office/word/2010/wordprocessingInk" xmlns:wne="http://schemas.microsoft.com/office/word/2006/wordml" xmlns:wps="http://schemas.microsoft.com/office/word/2010/wordprocessingShape" mc:Ignorable="w14 w15 w16se w16cid w16 w16cex wp14">
+  <w:abstractNum w:abstractNumId="0" w15:restartNumberingAfterBreak="0">
+    <w:nsid w:val="1D27168C"/>
+    <w:multiLevelType w:val="multilevel"/>
+    <w:tmpl w:val="5D00356C"/>
+    <w:lvl w:ilvl="0">
+      <w:start w:val="1"/>
+      <w:numFmt w:val="bullet"/>
+      <w:lvlText w:val=""/>
+      <w:lvlJc w:val="left"/>
+      <w:pPr>
+        <w:tabs>
+          <w:tab w:val="num" w:pos="720"/>
+        </w:tabs>
+        <w:ind w:left="720" w:hanging="360"/>
+      </w:pPr>
+      <w:rPr>
+        <w:rFonts w:ascii="Symbol" w:hAnsi="Symbol" w:hint="default"/>
+        <w:sz w:val="20"/>
+      </w:rPr>
+    </w:lvl>
+    <w:lvl w:ilvl="1" w:tentative="1">
+      <w:start w:val="1"/>
+      <w:numFmt w:val="bullet"/>
+      <w:lvlText w:val=""/>
+      <w:lvlJc w:val="left"/>
+      <w:pPr>
+        <w:tabs>
+          <w:tab w:val="num" w:pos="1440"/>
+        </w:tabs>
+        <w:ind w:left="1440" w:hanging="360"/>
+      </w:pPr>
+      <w:rPr>
+        <w:rFonts w:ascii="Symbol" w:hAnsi="Symbol" w:hint="default"/>
+        <w:sz w:val="20"/>
+      </w:rPr>
+    </w:lvl>
+    <w:lvl w:ilvl="2" w:tentative="1">
+      <w:start w:val="1"/>
+      <w:numFmt w:val="bullet"/>
+      <w:lvlText w:val=""/>
+      <w:lvlJc w:val="left"/>
+      <w:pPr>
+        <w:tabs>
+          <w:tab w:val="num" w:pos="2160"/>
+        </w:tabs>
+        <w:ind w:left="2160" w:hanging="360"/>
+      </w:pPr>
+      <w:rPr>
+        <w:rFonts w:ascii="Symbol" w:hAnsi="Symbol" w:hint="default"/>
+        <w:sz w:val="20"/>
+      </w:rPr>
+    </w:lvl>
+    <w:lvl w:ilvl="3" w:tentative="1">
+      <w:start w:val="1"/>
+      <w:numFmt w:val="bullet"/>
+      <w:lvlText w:val=""/>
+      <w:lvlJc w:val="left"/>
+      <w:pPr>
+        <w:tabs>
+          <w:tab w:val="num" w:pos="2880"/>
+        </w:tabs>
+        <w:ind w:left="2880" w:hanging="360"/>
+      </w:pPr>
+      <w:rPr>
+        <w:rFonts w:ascii="Symbol" w:hAnsi="Symbol" w:hint="default"/>
+        <w:sz w:val="20"/>
+      </w:rPr>
+    </w:lvl>
+    <w:lvl w:ilvl="4" w:tentative="1">
+      <w:start w:val="1"/>
+      <w:numFmt w:val="bullet"/>
+      <w:lvlText w:val=""/>
+      <w:lvlJc w:val="left"/>
+      <w:pPr>
+        <w:tabs>
+          <w:tab w:val="num" w:pos="3600"/>
+        </w:tabs>
+        <w:ind w:left="3600" w:hanging="360"/>
+      </w:pPr>
+      <w:rPr>
+        <w:rFonts w:ascii="Symbol" w:hAnsi="Symbol" w:hint="default"/>
+        <w:sz w:val="20"/>
+      </w:rPr>
+    </w:lvl>
+    <w:lvl w:ilvl="5" w:tentative="1">
+      <w:start w:val="1"/>
+      <w:numFmt w:val="bullet"/>
+      <w:lvlText w:val=""/>
+      <w:lvlJc w:val="left"/>
+      <w:pPr>
+        <w:tabs>
+          <w:tab w:val="num" w:pos="4320"/>
+        </w:tabs>
+        <w:ind w:left="4320" w:hanging="360"/>
+      </w:pPr>
+      <w:rPr>
+        <w:rFonts w:ascii="Symbol" w:hAnsi="Symbol" w:hint="default"/>
+        <w:sz w:val="20"/>
+      </w:rPr>
+    </w:lvl>
+    <w:lvl w:ilvl="6" w:tentative="1">
+      <w:start w:val="1"/>
+      <w:numFmt w:val="bullet"/>
+      <w:lvlText w:val=""/>
+      <w:lvlJc w:val="left"/>
+      <w:pPr>
+        <w:tabs>
+          <w:tab w:val="num" w:pos="5040"/>
+        </w:tabs>
+        <w:ind w:left="5040" w:hanging="360"/>
+      </w:pPr>
+      <w:rPr>
+        <w:rFonts w:ascii="Symbol" w:hAnsi="Symbol" w:hint="default"/>
+        <w:sz w:val="20"/>
+      </w:rPr>
+    </w:lvl>
+    <w:lvl w:ilvl="7" w:tentative="1">
+      <w:start w:val="1"/>
+      <w:numFmt w:val="bullet"/>
+      <w:lvlText w:val=""/>
+      <w:lvlJc w:val="left"/>
+      <w:pPr>
+        <w:tabs>
+          <w:tab w:val="num" w:pos="5760"/>
+        </w:tabs>
+        <w:ind w:left="5760" w:hanging="360"/>
+      </w:pPr>
+      <w:rPr>
+        <w:rFonts w:ascii="Symbol" w:hAnsi="Symbol" w:hint="default"/>
+        <w:sz w:val="20"/>
+      </w:rPr>
+    </w:lvl>
+    <w:lvl w:ilvl="8" w:tentative="1">
+      <w:start w:val="1"/>
+      <w:numFmt w:val="bullet"/>
+      <w:lvlText w:val=""/>
+      <w:lvlJc w:val="left"/>
+      <w:pPr>
+        <w:tabs>
+          <w:tab w:val="num" w:pos="6480"/>
+        </w:tabs>
+        <w:ind w:left="6480" w:hanging="360"/>
+      </w:pPr>
+      <w:rPr>
+        <w:rFonts w:ascii="Symbol" w:hAnsi="Symbol" w:hint="default"/>
+        <w:sz w:val="20"/>
+      </w:rPr>
+    </w:lvl>
+  </w:abstractNum>
+  <w:abstractNum w:abstractNumId="1" w15:restartNumberingAfterBreak="0">
+    <w:nsid w:val="67434003"/>
+    <w:multiLevelType w:val="multilevel"/>
+    <w:tmpl w:val="DA349B64"/>
+    <w:lvl w:ilvl="0">
+      <w:start w:val="1"/>
+      <w:numFmt w:val="bullet"/>
+      <w:lvlText w:val=""/>
+      <w:lvlJc w:val="left"/>
+      <w:pPr>
+        <w:tabs>
+          <w:tab w:val="num" w:pos="720"/>
+        </w:tabs>
+        <w:ind w:left="720" w:hanging="360"/>
+      </w:pPr>
+      <w:rPr>
+        <w:rFonts w:ascii="Symbol" w:hAnsi="Symbol" w:hint="default"/>
+        <w:sz w:val="20"/>
+      </w:rPr>
+    </w:lvl>
+    <w:lvl w:ilvl="1" w:tentative="1">
+      <w:start w:val="1"/>
+      <w:numFmt w:val="bullet"/>
+      <w:lvlText w:val=""/>
+      <w:lvlJc w:val="left"/>
+      <w:pPr>
+        <w:tabs>
+          <w:tab w:val="num" w:pos="1440"/>
+        </w:tabs>
+        <w:ind w:left="1440" w:hanging="360"/>
+      </w:pPr>
+      <w:rPr>
+        <w:rFonts w:ascii="Symbol" w:hAnsi="Symbol" w:hint="default"/>
+        <w:sz w:val="20"/>
+      </w:rPr>
+    </w:lvl>
+    <w:lvl w:ilvl="2" w:tentative="1">
+      <w:start w:val="1"/>
+      <w:numFmt w:val="bullet"/>
+      <w:lvlText w:val=""/>
+      <w:lvlJc w:val="left"/>
+      <w:pPr>
+        <w:tabs>
+          <w:tab w:val="num" w:pos="2160"/>
+        </w:tabs>
+        <w:ind w:left="2160" w:hanging="360"/>
+      </w:pPr>
+      <w:rPr>
+        <w:rFonts w:ascii="Symbol" w:hAnsi="Symbol" w:hint="default"/>
+        <w:sz w:val="20"/>
+      </w:rPr>
+    </w:lvl>
+    <w:lvl w:ilvl="3" w:tentative="1">
+      <w:start w:val="1"/>
+      <w:numFmt w:val="bullet"/>
+      <w:lvlText w:val=""/>
+      <w:lvlJc w:val="left"/>
+      <w:pPr>
+        <w:tabs>
+          <w:tab w:val="num" w:pos="2880"/>
+        </w:tabs>
+        <w:ind w:left="2880" w:hanging="360"/>
+      </w:pPr>
+      <w:rPr>
+        <w:rFonts w:ascii="Symbol" w:hAnsi="Symbol" w:hint="default"/>
+        <w:sz w:val="20"/>
+      </w:rPr>
+    </w:lvl>
+    <w:lvl w:ilvl="4" w:tentative="1">
+      <w:start w:val="1"/>
+      <w:numFmt w:val="bullet"/>
+      <w:lvlText w:val=""/>
+      <w:lvlJc w:val="left"/>
+      <w:pPr>
+        <w:tabs>
+          <w:tab w:val="num" w:pos="3600"/>
+        </w:tabs>
+        <w:ind w:left="3600" w:hanging="360"/>
+      </w:pPr>
+      <w:rPr>
+        <w:rFonts w:ascii="Symbol" w:hAnsi="Symbol" w:hint="default"/>
+        <w:sz w:val="20"/>
+      </w:rPr>
+    </w:lvl>
+    <w:lvl w:ilvl="5" w:tentative="1">
+      <w:start w:val="1"/>
+      <w:numFmt w:val="bullet"/>
+      <w:lvlText w:val=""/>
+      <w:lvlJc w:val="left"/>
+      <w:pPr>
+        <w:tabs>
+          <w:tab w:val="num" w:pos="4320"/>
+        </w:tabs>
+        <w:ind w:left="4320" w:hanging="360"/>
+      </w:pPr>
+      <w:rPr>
+        <w:rFonts w:ascii="Symbol" w:hAnsi="Symbol" w:hint="default"/>
+        <w:sz w:val="20"/>
+      </w:rPr>
+    </w:lvl>
+    <w:lvl w:ilvl="6" w:tentative="1">
+      <w:start w:val="1"/>
+      <w:numFmt w:val="bullet"/>
+      <w:lvlText w:val=""/>
+      <w:lvlJc w:val="left"/>
+      <w:pPr>
+        <w:tabs>
+          <w:tab w:val="num" w:pos="5040"/>
+        </w:tabs>
+        <w:ind w:left="5040" w:hanging="360"/>
+      </w:pPr>
+      <w:rPr>
+        <w:rFonts w:ascii="Symbol" w:hAnsi="Symbol" w:hint="default"/>
+        <w:sz w:val="20"/>
+      </w:rPr>
+    </w:lvl>
+    <w:lvl w:ilvl="7" w:tentative="1">
+      <w:start w:val="1"/>
+      <w:numFmt w:val="bullet"/>
+      <w:lvlText w:val=""/>
+      <w:lvlJc w:val="left"/>
+      <w:pPr>
+        <w:tabs>
+          <w:tab w:val="num" w:pos="5760"/>
+        </w:tabs>
+        <w:ind w:left="5760" w:hanging="360"/>
+      </w:pPr>
+      <w:rPr>
+        <w:rFonts w:ascii="Symbol" w:hAnsi="Symbol" w:hint="default"/>
+        <w:sz w:val="20"/>
+      </w:rPr>
+    </w:lvl>
+    <w:lvl w:ilvl="8" w:tentative="1">
+      <w:start w:val="1"/>
+      <w:numFmt w:val="bullet"/>
+      <w:lvlText w:val=""/>
+      <w:lvlJc w:val="left"/>
+      <w:pPr>
+        <w:tabs>
+          <w:tab w:val="num" w:pos="6480"/>
+        </w:tabs>
+        <w:ind w:left="6480" w:hanging="360"/>
+      </w:pPr>
+      <w:rPr>
+        <w:rFonts w:ascii="Symbol" w:hAnsi="Symbol" w:hint="default"/>
+        <w:sz w:val="20"/>
+      </w:rPr>
+    </w:lvl>
+  </w:abstractNum>
+  <w:num w:numId="1">
+    <w:abstractNumId w:val="0"/>
+  </w:num>
+  <w:num w:numId="2">
+    <w:abstractNumId w:val="1"/>
+  </w:num>
+</w:numbering>
 </file>
 
 <file path=word/styles.xml><?xml version="1.0" encoding="utf-8"?>
@@ -4060,6 +4387,35 @@
       <w:szCs w:val="26"/>
     </w:rPr>
   </w:style>
+  <w:style w:type="paragraph" w:customStyle="1" w:styleId="paragraph">
+    <w:name w:val="paragraph"/>
+    <w:basedOn w:val="Normal"/>
+    <w:rsid w:val="00035E91"/>
+    <w:pPr>
+      <w:spacing w:before="100" w:beforeAutospacing="1" w:after="100" w:afterAutospacing="1"/>
+    </w:pPr>
+  </w:style>
+  <w:style w:type="character" w:customStyle="1" w:styleId="normaltextrun">
+    <w:name w:val="normaltextrun"/>
+    <w:basedOn w:val="DefaultParagraphFont"/>
+    <w:rsid w:val="00035E91"/>
+  </w:style>
+  <w:style w:type="character" w:customStyle="1" w:styleId="eop">
+    <w:name w:val="eop"/>
+    <w:basedOn w:val="DefaultParagraphFont"/>
+    <w:rsid w:val="00035E91"/>
+  </w:style>
+  <w:style w:type="paragraph" w:styleId="ListParagraph">
+    <w:name w:val="List Paragraph"/>
+    <w:basedOn w:val="Normal"/>
+    <w:uiPriority w:val="34"/>
+    <w:qFormat/>
+    <w:rsid w:val="00F97C05"/>
+    <w:pPr>
+      <w:ind w:left="720"/>
+      <w:contextualSpacing/>
+    </w:pPr>
+  </w:style>
 </w:styles>
 </file>
 
@@ -4383,7 +4739,7 @@
 </file>
 
 <file path=customXml/itemProps1.xml><?xml version="1.0" encoding="utf-8"?>
-<ds:datastoreItem xmlns:ds="http://schemas.openxmlformats.org/officeDocument/2006/customXml" ds:itemID="{F9EAAC55-3A1E-1740-9EC9-2CAE329FABF0}">
+<ds:datastoreItem xmlns:ds="http://schemas.openxmlformats.org/officeDocument/2006/customXml" ds:itemID="{53C41468-1B7C-5745-90E0-A5F976B7FE70}">
   <ds:schemaRefs>
     <ds:schemaRef ds:uri="http://schemas.openxmlformats.org/officeDocument/2006/bibliography"/>
   </ds:schemaRefs>

</xml_diff>

<commit_message>
Update Blockchain and Crypto currencies Sam Mennen.docx
</commit_message>
<xml_diff>
--- a/IT Technologies/Blockchain and Crypto currencies Sam Mennen.docx
+++ b/IT Technologies/Blockchain and Crypto currencies Sam Mennen.docx
@@ -1199,6 +1199,7 @@
     </w:p>
     <w:p>
       <w:pPr>
+        <w:ind w:left="720" w:hanging="720"/>
         <w:rPr>
           <w:rFonts w:asciiTheme="minorHAnsi" w:hAnsiTheme="minorHAnsi" w:cstheme="minorHAnsi"/>
           <w:color w:val="000000"/>
@@ -1751,7 +1752,13 @@
         <w:t xml:space="preserve"> we use daily will be different. </w:t>
       </w:r>
       <w:r>
-        <w:t>How we receive medical care, prove identity and interact in financial matters could be potentially streamlined to a point where any service that requires any form of validation can be done in a matter of seconds without the need of a third party/ centralised body. The nature of blockchain minimises the possibility of fraudulent activity, reducing risk of scams and becoming a victim of white-collar crime.</w:t>
+        <w:t xml:space="preserve">How we receive medical care, prove identity and interact in financial matters could be potentially streamlined to a point where any service that requires any form of validation can be done in a matter of seconds without the need of a third party/ centralised body. The nature of blockchain minimises the possibility of fraudulent activity, reducing </w:t>
+      </w:r>
+      <w:r>
+        <w:t xml:space="preserve">the </w:t>
+      </w:r>
+      <w:r>
+        <w:t>risk of scams.</w:t>
       </w:r>
     </w:p>
     <w:p/>
@@ -4739,7 +4746,7 @@
 </file>
 
 <file path=customXml/itemProps1.xml><?xml version="1.0" encoding="utf-8"?>
-<ds:datastoreItem xmlns:ds="http://schemas.openxmlformats.org/officeDocument/2006/customXml" ds:itemID="{53C41468-1B7C-5745-90E0-A5F976B7FE70}">
+<ds:datastoreItem xmlns:ds="http://schemas.openxmlformats.org/officeDocument/2006/customXml" ds:itemID="{35DC0C09-3528-9E4F-80D3-9E7838937110}">
   <ds:schemaRefs>
     <ds:schemaRef ds:uri="http://schemas.openxmlformats.org/officeDocument/2006/bibliography"/>
   </ds:schemaRefs>

</xml_diff>